<commit_message>
Added a line of text
</commit_message>
<xml_diff>
--- a/wordFile1.docx
+++ b/wordFile1.docx
@@ -19,9 +19,21 @@
       </w:r>
     </w:p>
     <w:p>
+      <w:r>
+        <w:t xml:space="preserve">I wonder the difference between </w:t>
+      </w:r>
+      <w:proofErr w:type="spellStart"/>
+      <w:r>
+        <w:t>git</w:t>
+      </w:r>
+      <w:proofErr w:type="spellEnd"/>
+      <w:r>
+        <w:t xml:space="preserve"> and github</w:t>
+      </w:r>
       <w:bookmarkStart w:id="0" w:name="_GoBack"/>
       <w:bookmarkEnd w:id="0"/>
     </w:p>
+    <w:p/>
     <w:sectPr>
       <w:pgSz w:w="11907" w:h="16839" w:code="9"/>
       <w:pgMar w:top="1440" w:right="1440" w:bottom="1440" w:left="1440" w:header="709" w:footer="709" w:gutter="0"/>

</xml_diff>

<commit_message>
added text to line 2
</commit_message>
<xml_diff>
--- a/wordFile1.docx
+++ b/wordFile1.docx
@@ -4,15 +4,7 @@
   <w:body>
     <w:p>
       <w:r>
-        <w:t xml:space="preserve">This is my first time learning </w:t>
-      </w:r>
-      <w:proofErr w:type="spellStart"/>
-      <w:r>
-        <w:t>git</w:t>
-      </w:r>
-      <w:proofErr w:type="spellEnd"/>
-      <w:r>
-        <w:t xml:space="preserve"> and I’</w:t>
+        <w:t>This is my first time learning git and I’</w:t>
       </w:r>
       <w:r>
         <w:t>m so excited!</w:t>
@@ -20,18 +12,16 @@
     </w:p>
     <w:p>
       <w:r>
-        <w:t xml:space="preserve">I wonder the difference between </w:t>
+        <w:t>I wonder the difference between git and github</w:t>
       </w:r>
-      <w:proofErr w:type="spellStart"/>
       <w:r>
-        <w:t>git</w:t>
-      </w:r>
-      <w:proofErr w:type="spellEnd"/>
-      <w:r>
-        <w:t xml:space="preserve"> and github</w:t>
+        <w:t xml:space="preserve">, </w:t>
       </w:r>
       <w:bookmarkStart w:id="0" w:name="_GoBack"/>
       <w:bookmarkEnd w:id="0"/>
+      <w:r>
+        <w:t>they are a bit confusing.</w:t>
+      </w:r>
     </w:p>
     <w:p/>
     <w:sectPr>

</xml_diff>

<commit_message>
deleted first line of text
</commit_message>
<xml_diff>
--- a/wordFile1.docx
+++ b/wordFile1.docx
@@ -3,16 +3,8 @@
 <w:document xmlns:wpc="http://schemas.microsoft.com/office/word/2010/wordprocessingCanvas" xmlns:mc="http://schemas.openxmlformats.org/markup-compatibility/2006" xmlns:o="urn:schemas-microsoft-com:office:office" xmlns:r="http://schemas.openxmlformats.org/officeDocument/2006/relationships" xmlns:m="http://schemas.openxmlformats.org/officeDocument/2006/math" xmlns:v="urn:schemas-microsoft-com:vml" xmlns:wp14="http://schemas.microsoft.com/office/word/2010/wordprocessingDrawing" xmlns:wp="http://schemas.openxmlformats.org/drawingml/2006/wordprocessingDrawing" xmlns:w10="urn:schemas-microsoft-com:office:word" xmlns:w="http://schemas.openxmlformats.org/wordprocessingml/2006/main" xmlns:w14="http://schemas.microsoft.com/office/word/2010/wordml" xmlns:wpg="http://schemas.microsoft.com/office/word/2010/wordprocessingGroup" xmlns:wpi="http://schemas.microsoft.com/office/word/2010/wordprocessingInk" xmlns:wne="http://schemas.microsoft.com/office/word/2006/wordml" xmlns:wps="http://schemas.microsoft.com/office/word/2010/wordprocessingShape" mc:Ignorable="w14 wp14">
   <w:body>
     <w:p>
-      <w:proofErr w:type="spellStart"/>
-      <w:r>
-        <w:t>Webteam</w:t>
-      </w:r>
-      <w:proofErr w:type="spellEnd"/>
-      <w:r>
-        <w:t xml:space="preserve"> meetings are fun.</w:t>
-      </w:r>
-    </w:p>
-    <w:p>
+      <w:bookmarkStart w:id="0" w:name="_GoBack"/>
+      <w:bookmarkEnd w:id="0"/>
       <w:r>
         <w:t xml:space="preserve">I wonder the difference between </w:t>
       </w:r>
@@ -61,8 +53,6 @@
       <w:r>
         <w:t xml:space="preserve"> repositories.</w:t>
       </w:r>
-      <w:bookmarkStart w:id="0" w:name="_GoBack"/>
-      <w:bookmarkEnd w:id="0"/>
     </w:p>
     <w:p/>
     <w:sectPr>

</xml_diff>